<commit_message>
Sequency: Solution Discussion - Completed
1. Переименовал диаграмму Creating Class на Class creation.
2. RatingScale связан композиционно не только с заданием, но и с курсом.
3. Небольшие изменения и исправления на диаграмме классов.
</commit_message>
<xml_diff>
--- a/Проект по UML.docx
+++ b/Проект по UML.docx
@@ -38,10 +38,15 @@
       </w:r>
       <w:proofErr w:type="spellEnd"/>
       <w:r>
-        <w:t>) — это десктопная программа, позволяющая людям участвовать в образовательных курсах и самостоятельно оценивать работы других участников этого же курса и быть оцененным ими на основе критериев оценивания, которые устанавливает преподав</w:t>
-      </w:r>
-      <w:r>
-        <w:t>атель. Такой способ оценки помогает участникам получить наиболее взвешенную оценку своего решения со всех сторон, так как разные люди обращают больше внимание на различные части решения.</w:t>
+        <w:t xml:space="preserve">) — это десктопная программа, позволяющая людям участвовать в образовательных курсах и самостоятельно оценивать работы других участников этого же курса и быть </w:t>
+      </w:r>
+      <w:proofErr w:type="spellStart"/>
+      <w:r>
+        <w:t>оцененным</w:t>
+      </w:r>
+      <w:proofErr w:type="spellEnd"/>
+      <w:r>
+        <w:t xml:space="preserve"> ими на основе критериев оценивания, которые устанавливает преподаватель. Такой способ оценки помогает участникам получить наиболее взвешенную оценку своего решения со всех сторон, так как разные люди обращают больше внимание на различные части решения.</w:t>
       </w:r>
     </w:p>
     <w:p>
@@ -178,14 +183,7 @@
                                   <w:color w:val="000000"/>
                                   <w:sz w:val="28"/>
                                 </w:rPr>
-                                <w:t xml:space="preserve">   </w:t>
-                              </w:r>
-                              <w:r>
-                                <w:rPr>
-                                  <w:color w:val="000000"/>
-                                  <w:sz w:val="28"/>
-                                </w:rPr>
-                                <w:t xml:space="preserve">   Задание 1</w:t>
+                                <w:t xml:space="preserve">      Задание 1</w:t>
                               </w:r>
                             </w:p>
                             <w:p>
@@ -375,7 +373,23 @@
                                   <w:color w:val="000000"/>
                                   <w:sz w:val="28"/>
                                 </w:rPr>
-                                <w:t>Текст задания с прикрепленными файлами от преподавателя</w:t>
+                                <w:t xml:space="preserve">Текст задания с </w:t>
+                              </w:r>
+                              <w:proofErr w:type="spellStart"/>
+                              <w:r>
+                                <w:rPr>
+                                  <w:color w:val="000000"/>
+                                  <w:sz w:val="28"/>
+                                </w:rPr>
+                                <w:t>прикрепленными</w:t>
+                              </w:r>
+                              <w:proofErr w:type="spellEnd"/>
+                              <w:r>
+                                <w:rPr>
+                                  <w:color w:val="000000"/>
+                                  <w:sz w:val="28"/>
+                                </w:rPr>
+                                <w:t xml:space="preserve"> файлами от преподавателя</w:t>
                               </w:r>
                             </w:p>
                           </w:txbxContent>
@@ -869,14 +883,7 @@
                             <w:color w:val="000000"/>
                             <w:sz w:val="28"/>
                           </w:rPr>
-                          <w:t xml:space="preserve">   </w:t>
-                        </w:r>
-                        <w:r>
-                          <w:rPr>
-                            <w:color w:val="000000"/>
-                            <w:sz w:val="28"/>
-                          </w:rPr>
-                          <w:t xml:space="preserve">   Задание 1</w:t>
+                          <w:t xml:space="preserve">      Задание 1</w:t>
                         </w:r>
                       </w:p>
                       <w:p>
@@ -997,7 +1004,23 @@
                             <w:color w:val="000000"/>
                             <w:sz w:val="28"/>
                           </w:rPr>
-                          <w:t>Текст задания с прикрепленными файлами от преподавателя</w:t>
+                          <w:t xml:space="preserve">Текст задания с </w:t>
+                        </w:r>
+                        <w:proofErr w:type="spellStart"/>
+                        <w:r>
+                          <w:rPr>
+                            <w:color w:val="000000"/>
+                            <w:sz w:val="28"/>
+                          </w:rPr>
+                          <w:t>прикрепленными</w:t>
+                        </w:r>
+                        <w:proofErr w:type="spellEnd"/>
+                        <w:r>
+                          <w:rPr>
+                            <w:color w:val="000000"/>
+                            <w:sz w:val="28"/>
+                          </w:rPr>
+                          <w:t xml:space="preserve"> файлами от преподавателя</w:t>
                         </w:r>
                       </w:p>
                     </w:txbxContent>
@@ -1202,18 +1225,23 @@
     </w:p>
     <w:p>
       <w:r>
-        <w:t>Преподаватель в созданном курсе по своему усмотрению создаёт разделы и в разделах или прямо в основной ветке курса, создавая новую тему, выкладывает задание в виде главного сообщения темы с текстовым описанием и прикрепленными файлами для его выполнения. В</w:t>
-      </w:r>
-      <w:r>
-        <w:t xml:space="preserve">опросы к преподавателю задаются </w:t>
-      </w:r>
-      <w:proofErr w:type="gramStart"/>
-      <w:r>
-        <w:t>в виде сообщений</w:t>
-      </w:r>
-      <w:proofErr w:type="gramEnd"/>
-      <w:r>
-        <w:t xml:space="preserve"> прикрепленных к основному.</w:t>
+        <w:t xml:space="preserve">Преподаватель в созданном курсе по своему усмотрению создаёт разделы и в разделах или прямо в основной ветке курса, создавая новую тему, выкладывает задание в виде главного сообщения темы с текстовым описанием и </w:t>
+      </w:r>
+      <w:proofErr w:type="spellStart"/>
+      <w:r>
+        <w:t>прикрепленными</w:t>
+      </w:r>
+      <w:proofErr w:type="spellEnd"/>
+      <w:r>
+        <w:t xml:space="preserve"> файлами для его выполнения. Вопросы к преподавателю задаются в виде сообщений </w:t>
+      </w:r>
+      <w:proofErr w:type="spellStart"/>
+      <w:r>
+        <w:t>прикрепленных</w:t>
+      </w:r>
+      <w:proofErr w:type="spellEnd"/>
+      <w:r>
+        <w:t xml:space="preserve"> к основному.</w:t>
       </w:r>
     </w:p>
     <w:p>
@@ -1228,17 +1256,19 @@
     </w:p>
     <w:p>
       <w:r>
-        <w:t>Каждый участник курса выкладывает выполненное им задание в теме с самим заданием в виде нового сообщения и, при необходимости, прикрепленных к нему файлов. Остал</w:t>
-      </w:r>
-      <w:r>
-        <w:t xml:space="preserve">ьные участники на основе системы оценивания, созданной преподавателем, </w:t>
+        <w:t xml:space="preserve">Каждый участник курса выкладывает выполненное им задание в теме с самим заданием в виде нового сообщения и, при необходимости, </w:t>
+      </w:r>
+      <w:proofErr w:type="spellStart"/>
+      <w:r>
+        <w:t>прикрепленных</w:t>
+      </w:r>
+      <w:proofErr w:type="spellEnd"/>
+      <w:r>
+        <w:t xml:space="preserve"> к нему файлов. Остальные участники на основе системы оценивания, созданной преподавателем, </w:t>
       </w:r>
       <w:r>
         <w:lastRenderedPageBreak/>
-        <w:t>оценивают выполненную работу по критериям, оставляя вместе с оценкой свои комментарии под сообщением с выполненным заданием. Обсуждение оценки происходит в виде ответов на комментарий с</w:t>
-      </w:r>
-      <w:r>
-        <w:t xml:space="preserve"> оценкой. Сам участник свою работу оценивать не может.</w:t>
+        <w:t>оценивают выполненную работу по критериям, оставляя вместе с оценкой свои комментарии под сообщением с выполненным заданием. Обсуждение оценки происходит в виде ответов на комментарий с оценкой. Сам участник свою работу оценивать не может.</w:t>
       </w:r>
     </w:p>
     <w:p>
@@ -1265,61 +1295,39 @@
           <w:sz w:val="21"/>
           <w:szCs w:val="21"/>
         </w:rPr>
-        <w:t>Преподаватель самостоятельно назначает максимальное количество баллов для каждого задания, при этом может использовать одинаковую систему для всех заданий курса. Преподаватель комментирует каждый балл оценки при создании системы оценивания, чтобы ученики п</w:t>
-      </w:r>
-      <w:r>
+        <w:t>Преподаватель самостоятельно назначает максимальное количество баллов для каждого задания, при этом может использовать одинаковую систему для всех заданий курса. Преподаватель комментирует каждый балл оценки при создании системы оценивания, чтобы ученики при оценивании понимали, что означает получение того или иного количество баллов. Комментарии к оценкам отображаются при наведении курсора на конкретный балл.</w:t>
+      </w:r>
+    </w:p>
+    <w:p>
+      <w:pPr>
         <w:rPr>
           <w:color w:val="333333"/>
           <w:sz w:val="21"/>
           <w:szCs w:val="21"/>
         </w:rPr>
-        <w:t>ри оценивании понимали, что означает получение того или иного количество баллов. Комментарии к оценкам отображаются при наведении курсора на конкретный балл.</w:t>
-      </w:r>
-    </w:p>
-    <w:p>
-      <w:pPr>
+      </w:pPr>
+      <w:r>
         <w:rPr>
           <w:color w:val="333333"/>
           <w:sz w:val="21"/>
           <w:szCs w:val="21"/>
         </w:rPr>
-      </w:pPr>
-      <w:r>
-        <w:rPr>
-          <w:color w:val="333333"/>
-          <w:sz w:val="21"/>
-          <w:szCs w:val="21"/>
-        </w:rPr>
-        <w:t xml:space="preserve">Итоговая оценка за выполнение задания для каждого участника вычисляется на основе всех полученных </w:t>
-      </w:r>
-      <w:r>
-        <w:rPr>
-          <w:color w:val="333333"/>
-          <w:sz w:val="21"/>
-          <w:szCs w:val="21"/>
-        </w:rPr>
-        <w:t>им оценок от остальных участников или, в исключительных случаях, выставляется преподавателем по своему усмотрению. Участник может выставлять оценки только после выкладывания своего решения. Поставленная участником оценка может быть им изменена.</w:t>
-      </w:r>
-    </w:p>
-    <w:p>
-      <w:pPr>
-        <w:pStyle w:val="2"/>
+        <w:t>Итоговая оценка за выполнение задания для каждого участника вычисляется на основе всех полученных им оценок от остальных участников или, в исключительных случаях, выставляется преподавателем по своему усмотрению. Участник может выставлять оценки только после выкладывания своего решения. Поставленная участником оценка может быть им изменена.</w:t>
+      </w:r>
+    </w:p>
+    <w:p>
+      <w:pPr>
+        <w:pStyle w:val="21"/>
       </w:pPr>
       <w:bookmarkStart w:id="4" w:name="_h5lni9ahdzcp" w:colFirst="0" w:colLast="0"/>
       <w:bookmarkEnd w:id="4"/>
       <w:r>
-        <w:t>Система поо</w:t>
-      </w:r>
-      <w:r>
-        <w:t>щрений за выставление оценок</w:t>
-      </w:r>
-    </w:p>
-    <w:p>
-      <w:r>
-        <w:t>В зависимости от того, сколько чужих работ проверил участник, он может получить дополнительные баллы к своему решению, которое он проверяет у других. Преподаватель сам назначает количество проверенных работ, за которые участник</w:t>
-      </w:r>
-      <w:r>
-        <w:t xml:space="preserve"> получает дополнительные баллы. Дополнительные баллы для каждого задания считаются отдельно. То есть, проверив все работы в первом задании, ученик получит дополнительные баллы только для этого своего решения этого задания.</w:t>
+        <w:t>Система поощрений за выставление оценок</w:t>
+      </w:r>
+    </w:p>
+    <w:p>
+      <w:r>
+        <w:t>В зависимости от того, сколько чужих работ проверил участник, он может получить дополнительные баллы к своему решению, которое он проверяет у других. Преподаватель сам назначает количество проверенных работ, за которые участник получает дополнительные баллы. Дополнительные баллы для каждого задания считаются отдельно. То есть, проверив все работы в первом задании, ученик получит дополнительные баллы только для этого своего решения этого задания.</w:t>
       </w:r>
     </w:p>
     <w:p>
@@ -1394,10 +1402,7 @@
         <w:contextualSpacing/>
       </w:pPr>
       <w:r>
-        <w:t>Возможность для п</w:t>
-      </w:r>
-      <w:r>
-        <w:t>реподавателя создать систему оценивания отдельно для каждого задания и всего учебного курса.</w:t>
+        <w:t>Возможность для преподавателя создать систему оценивания отдельно для каждого задания и всего учебного курса.</w:t>
       </w:r>
     </w:p>
     <w:p>
@@ -1421,10 +1426,7 @@
         <w:contextualSpacing/>
       </w:pPr>
       <w:r>
-        <w:t>Оценивание выложенных участниками заданий и подсчёт итоговой оценки для к</w:t>
-      </w:r>
-      <w:r>
-        <w:t>аждого решения.</w:t>
+        <w:t>Оценивание выложенных участниками заданий и подсчёт итоговой оценки для каждого решения.</w:t>
       </w:r>
     </w:p>
     <w:p>
@@ -1460,10 +1462,7 @@
         <w:contextualSpacing/>
       </w:pPr>
       <w:r>
-        <w:t>Возможность редактирования сообщений и удаления с</w:t>
-      </w:r>
-      <w:r>
-        <w:t>ообщений, веток сообщений с заданиями, разделов с заданиями и курсов со всем содержимым.</w:t>
+        <w:t>Возможность редактирования сообщений и удаления сообщений, веток сообщений с заданиями, разделов с заданиями и курсов со всем содержимым.</w:t>
       </w:r>
     </w:p>
     <w:p>
@@ -1522,10 +1521,7 @@
         <w:contextualSpacing/>
       </w:pPr>
       <w:r>
-        <w:t>В случае нарушени</w:t>
-      </w:r>
-      <w:r>
-        <w:t>й может удалить курс или отдельные задания.</w:t>
+        <w:t>В случае нарушений может удалить курс или отдельные задания.</w:t>
       </w:r>
     </w:p>
     <w:p>
@@ -1608,8 +1604,13 @@
         </w:numPr>
         <w:contextualSpacing/>
       </w:pPr>
-      <w:r>
-        <w:t xml:space="preserve">Создает систему оценивания для каждого задания или для курса в целом. </w:t>
+      <w:proofErr w:type="spellStart"/>
+      <w:r>
+        <w:t>Создает</w:t>
+      </w:r>
+      <w:proofErr w:type="spellEnd"/>
+      <w:r>
+        <w:t xml:space="preserve"> систему оценивания для каждого задания или для курса в целом. </w:t>
       </w:r>
     </w:p>
     <w:p>
@@ -1693,10 +1694,7 @@
         <w:contextualSpacing/>
       </w:pPr>
       <w:r>
-        <w:t>Оценивает результаты выполнения</w:t>
-      </w:r>
-      <w:r>
-        <w:t xml:space="preserve"> заданий других участников.</w:t>
+        <w:t>Оценивает результаты выполнения заданий других участников.</w:t>
       </w:r>
     </w:p>
     <w:p>
@@ -1714,29 +1712,76 @@
     <w:p/>
     <w:p>
       <w:pPr>
-        <w:rPr>
-          <w:lang w:val="ru-RU"/>
-        </w:rPr>
-      </w:pPr>
-      <w:r>
-        <w:rPr>
-          <w:lang w:val="ru-RU"/>
-        </w:rPr>
-        <w:t>Сообщения</w:t>
-      </w:r>
-    </w:p>
-    <w:p>
-      <w:pPr>
+        <w:pStyle w:val="11"/>
+      </w:pPr>
+      <w:r>
+        <w:t>Более подробное описание процессов</w:t>
+      </w:r>
+    </w:p>
+    <w:p>
+      <w:pPr>
+        <w:pStyle w:val="21"/>
+      </w:pPr>
+      <w:r>
+        <w:t>Создание сообщений</w:t>
+      </w:r>
+    </w:p>
+    <w:p>
+      <w:pPr>
+        <w:rPr>
+          <w:lang w:val="ru-RU"/>
+        </w:rPr>
+      </w:pPr>
+      <w:r>
+        <w:rPr>
+          <w:lang w:val="ru-RU"/>
+        </w:rPr>
+        <w:t>В момент нажатия на кнопку отправить</w:t>
+      </w:r>
+      <w:r>
+        <w:rPr>
+          <w:lang w:val="ru-RU"/>
+        </w:rPr>
+        <w:t xml:space="preserve"> </w:t>
+      </w:r>
+      <w:r>
+        <w:rPr>
+          <w:lang w:val="ru-RU"/>
+        </w:rPr>
+        <w:t>пользователем созда</w:t>
+      </w:r>
+      <w:r>
+        <w:rPr>
+          <w:lang w:val="ru-RU"/>
+        </w:rPr>
+        <w:t>ё</w:t>
+      </w:r>
+      <w:r>
+        <w:rPr>
+          <w:lang w:val="ru-RU"/>
+        </w:rPr>
+        <w:t xml:space="preserve">тся сообщение: </w:t>
+      </w:r>
+      <w:r>
         <w:rPr>
           <w:lang w:val="en-US"/>
         </w:rPr>
-      </w:pPr>
-      <w:r>
-        <w:rPr>
-          <w:lang w:val="ru-RU"/>
-        </w:rPr>
-        <w:t>В момент нажатия на кнопку отправить</w:t>
-      </w:r>
+        <w:t>Reply</w:t>
+      </w:r>
+      <w:r>
+        <w:rPr>
+          <w:lang w:val="ru-RU"/>
+        </w:rPr>
+        <w:t xml:space="preserve">, </w:t>
+      </w:r>
+      <w:proofErr w:type="spellStart"/>
+      <w:r>
+        <w:rPr>
+          <w:lang w:val="en-US"/>
+        </w:rPr>
+        <w:t>RatingMessage</w:t>
+      </w:r>
+      <w:proofErr w:type="spellEnd"/>
       <w:r>
         <w:rPr>
           <w:lang w:val="ru-RU"/>
@@ -1745,325 +1790,323 @@
       </w:r>
       <w:r>
         <w:rPr>
-          <w:lang w:val="ru-RU"/>
-        </w:rPr>
-        <w:t xml:space="preserve">пользователем создается сообщение: </w:t>
-      </w:r>
-      <w:r>
-        <w:rPr>
           <w:lang w:val="en-US"/>
         </w:rPr>
-        <w:t>Reply</w:t>
-      </w:r>
-      <w:r>
-        <w:rPr>
-          <w:lang w:val="ru-RU"/>
-        </w:rPr>
-        <w:t xml:space="preserve">, </w:t>
+        <w:t>or</w:t>
+      </w:r>
+      <w:r>
+        <w:rPr>
+          <w:lang w:val="ru-RU"/>
+        </w:rPr>
+        <w:t xml:space="preserve"> </w:t>
+      </w:r>
+      <w:r>
+        <w:rPr>
+          <w:lang w:val="en-US"/>
+        </w:rPr>
+        <w:t>Solution</w:t>
+      </w:r>
+      <w:r>
+        <w:rPr>
+          <w:lang w:val="ru-RU"/>
+        </w:rPr>
+        <w:t xml:space="preserve"> в зависимости от того, после чего возникло поле для написания сообщений. Внутри </w:t>
+      </w:r>
+      <w:r>
+        <w:rPr>
+          <w:lang w:val="ru-RU"/>
+        </w:rPr>
+        <w:t>метода нажатия на кнопку происходит</w:t>
+      </w:r>
+      <w:r>
+        <w:rPr>
+          <w:lang w:val="ru-RU"/>
+        </w:rPr>
+        <w:t xml:space="preserve"> </w:t>
+      </w:r>
+      <w:r>
+        <w:rPr>
+          <w:lang w:val="ru-RU"/>
+        </w:rPr>
+        <w:t xml:space="preserve">обращение к </w:t>
       </w:r>
       <w:proofErr w:type="spellStart"/>
       <w:r>
         <w:rPr>
           <w:lang w:val="en-US"/>
         </w:rPr>
-        <w:t>RatingMessage</w:t>
+        <w:t>TreeView</w:t>
       </w:r>
       <w:proofErr w:type="spellEnd"/>
       <w:r>
         <w:rPr>
           <w:lang w:val="ru-RU"/>
         </w:rPr>
+        <w:t>, которое говорит нам к какому заданию пишет сообщение пользователь, исходя из этой информации осуществляется поиск по массиву курсов -</w:t>
+      </w:r>
+      <w:r>
+        <w:rPr>
+          <w:lang w:val="ru-RU"/>
+        </w:rPr>
+        <w:t xml:space="preserve">&gt; </w:t>
+      </w:r>
+      <w:r>
+        <w:rPr>
+          <w:lang w:val="ru-RU"/>
+        </w:rPr>
+        <w:t xml:space="preserve">разделов </w:t>
+      </w:r>
+      <w:r>
+        <w:rPr>
+          <w:lang w:val="ru-RU"/>
+        </w:rPr>
+        <w:t>-&gt;</w:t>
+      </w:r>
+      <w:r>
+        <w:rPr>
+          <w:lang w:val="ru-RU"/>
+        </w:rPr>
+        <w:t xml:space="preserve"> заданий.</w:t>
+      </w:r>
+      <w:r>
+        <w:rPr>
+          <w:lang w:val="ru-RU"/>
+        </w:rPr>
         <w:t xml:space="preserve"> </w:t>
       </w:r>
       <w:r>
         <w:rPr>
+          <w:lang w:val="ru-RU"/>
+        </w:rPr>
+        <w:t xml:space="preserve">Внутри задания вызывается конструктор (для </w:t>
+      </w:r>
+      <w:r>
+        <w:rPr>
           <w:lang w:val="en-US"/>
         </w:rPr>
-        <w:t>or</w:t>
-      </w:r>
-      <w:r>
-        <w:rPr>
-          <w:lang w:val="ru-RU"/>
-        </w:rPr>
-        <w:t xml:space="preserve"> </w:t>
-      </w:r>
-      <w:r>
-        <w:rPr>
-          <w:lang w:val="en-US"/>
-        </w:rPr>
-        <w:t>Solution</w:t>
-      </w:r>
-      <w:r>
-        <w:rPr>
-          <w:lang w:val="ru-RU"/>
-        </w:rPr>
-        <w:t xml:space="preserve"> в зависимости от того, после чего возникло поле для написания сообщений. Внутри </w:t>
-      </w:r>
-      <w:r>
-        <w:rPr>
-          <w:lang w:val="ru-RU"/>
-        </w:rPr>
-        <w:t>метода нажатия на кнопку происходит</w:t>
-      </w:r>
-      <w:r>
-        <w:rPr>
-          <w:lang w:val="ru-RU"/>
-        </w:rPr>
-        <w:t xml:space="preserve"> </w:t>
-      </w:r>
-      <w:r>
-        <w:rPr>
-          <w:lang w:val="ru-RU"/>
-        </w:rPr>
-        <w:t xml:space="preserve">обращение к </w:t>
-      </w:r>
-      <w:proofErr w:type="spellStart"/>
-      <w:r>
-        <w:rPr>
-          <w:lang w:val="en-US"/>
-        </w:rPr>
-        <w:t>TreeView</w:t>
-      </w:r>
-      <w:proofErr w:type="spellEnd"/>
-      <w:r>
-        <w:rPr>
-          <w:lang w:val="ru-RU"/>
-        </w:rPr>
-        <w:t>, которое говорит нам к какому заданию пишет сообщение пользователь, исходя из этой информации осуществляется поиск по массиву курсов -</w:t>
-      </w:r>
-      <w:r>
-        <w:rPr>
-          <w:lang w:val="ru-RU"/>
-        </w:rPr>
-        <w:t xml:space="preserve">&gt; </w:t>
-      </w:r>
-      <w:r>
-        <w:rPr>
-          <w:lang w:val="ru-RU"/>
-        </w:rPr>
-        <w:t xml:space="preserve">разделов </w:t>
-      </w:r>
-      <w:r>
-        <w:rPr>
-          <w:lang w:val="ru-RU"/>
-        </w:rPr>
-        <w:t>-&gt;</w:t>
-      </w:r>
-      <w:r>
-        <w:rPr>
-          <w:lang w:val="ru-RU"/>
-        </w:rPr>
-        <w:t xml:space="preserve"> заданий.</w:t>
-      </w:r>
-      <w:r>
-        <w:rPr>
-          <w:lang w:val="ru-RU"/>
-        </w:rPr>
-        <w:t xml:space="preserve"> </w:t>
-      </w:r>
-      <w:r>
-        <w:rPr>
-          <w:lang w:val="ru-RU"/>
-        </w:rPr>
-        <w:t xml:space="preserve">Внутри задания вызывается конструктор (для </w:t>
-      </w:r>
-      <w:r>
-        <w:rPr>
-          <w:lang w:val="en-US"/>
-        </w:rPr>
-        <w:t>Reply</w:t>
-      </w:r>
-      <w:r>
-        <w:rPr>
-          <w:lang w:val="ru-RU"/>
-        </w:rPr>
-        <w:t xml:space="preserve">, </w:t>
-      </w:r>
-      <w:proofErr w:type="spellStart"/>
-      <w:r>
-        <w:rPr>
-          <w:lang w:val="en-US"/>
-        </w:rPr>
-        <w:t>RatingMessage</w:t>
-      </w:r>
-      <w:proofErr w:type="spellEnd"/>
-      <w:r>
-        <w:rPr>
-          <w:lang w:val="ru-RU"/>
-        </w:rPr>
-        <w:t xml:space="preserve"> </w:t>
-      </w:r>
-      <w:r>
-        <w:rPr>
-          <w:lang w:val="en-US"/>
-        </w:rPr>
-        <w:t>or</w:t>
-      </w:r>
-      <w:r>
-        <w:rPr>
-          <w:lang w:val="ru-RU"/>
-        </w:rPr>
-        <w:t xml:space="preserve"> </w:t>
-      </w:r>
-      <w:r>
-        <w:rPr>
-          <w:lang w:val="en-US"/>
-        </w:rPr>
-        <w:t>Solution</w:t>
-      </w:r>
-      <w:r>
-        <w:rPr>
-          <w:lang w:val="ru-RU"/>
-        </w:rPr>
-        <w:t>), которому передается текст</w:t>
-      </w:r>
-      <w:r>
-        <w:rPr>
-          <w:lang w:val="ru-RU"/>
-        </w:rPr>
-        <w:t xml:space="preserve"> </w:t>
-      </w:r>
-      <w:r>
-        <w:rPr>
-          <w:lang w:val="ru-RU"/>
-        </w:rPr>
-        <w:t>(по значению) и экземпляр отправителя</w:t>
-      </w:r>
-      <w:r>
-        <w:rPr>
-          <w:lang w:val="ru-RU"/>
-        </w:rPr>
-        <w:t xml:space="preserve"> </w:t>
-      </w:r>
-      <w:r>
-        <w:rPr>
-          <w:lang w:val="ru-RU"/>
-        </w:rPr>
-        <w:t>(по ссылке).</w:t>
-      </w:r>
-      <w:r>
-        <w:rPr>
-          <w:lang w:val="ru-RU"/>
-        </w:rPr>
-        <w:t xml:space="preserve"> В </w:t>
-      </w:r>
-      <w:proofErr w:type="gramStart"/>
-      <w:r>
-        <w:rPr>
-          <w:lang w:val="en-US"/>
-        </w:rPr>
-        <w:t>main</w:t>
-      </w:r>
-      <w:r>
-        <w:rPr>
-          <w:lang w:val="ru-RU"/>
-        </w:rPr>
-        <w:t>(</w:t>
-      </w:r>
-      <w:proofErr w:type="gramEnd"/>
-      <w:r>
-        <w:rPr>
-          <w:lang w:val="ru-RU"/>
-        </w:rPr>
-        <w:t xml:space="preserve">) </w:t>
-      </w:r>
-      <w:r>
-        <w:rPr>
-          <w:lang w:val="ru-RU"/>
-        </w:rPr>
-        <w:t xml:space="preserve">расположена переменная </w:t>
-      </w:r>
-      <w:proofErr w:type="spellStart"/>
-      <w:r>
-        <w:rPr>
-          <w:lang w:val="en-US"/>
-        </w:rPr>
-        <w:t>currentUser</w:t>
-      </w:r>
-      <w:proofErr w:type="spellEnd"/>
-      <w:r>
-        <w:rPr>
-          <w:lang w:val="ru-RU"/>
-        </w:rPr>
-        <w:t xml:space="preserve">, в которой содержится экземпляр </w:t>
-      </w:r>
-      <w:r>
-        <w:rPr>
-          <w:lang w:val="en-US"/>
-        </w:rPr>
-        <w:t>User</w:t>
-      </w:r>
-      <w:r>
-        <w:rPr>
-          <w:lang w:val="ru-RU"/>
-        </w:rPr>
-        <w:t xml:space="preserve">, </w:t>
-      </w:r>
-      <w:r>
-        <w:rPr>
-          <w:lang w:val="ru-RU"/>
-        </w:rPr>
-        <w:t>которая передается в конструктор вышеперечисленных сообщений.</w:t>
-      </w:r>
-    </w:p>
-    <w:p>
-      <w:pPr>
-        <w:rPr>
-          <w:lang w:val="en-US"/>
-        </w:rPr>
-      </w:pPr>
-    </w:p>
-    <w:p>
-      <w:pPr>
-        <w:rPr>
-          <w:lang w:val="ru-RU"/>
-        </w:rPr>
-      </w:pPr>
-      <w:r>
-        <w:rPr>
-          <w:lang w:val="ru-RU"/>
-        </w:rPr>
-        <w:t xml:space="preserve">Основной поток – модератор отправляет учителю сообщение об успешном создании, учитель приглашает учеников (присоединение к курсу </w:t>
-      </w:r>
-      <w:r>
-        <w:rPr>
-          <w:lang w:val="en-US"/>
-        </w:rPr>
-        <w:t>by</w:t>
-      </w:r>
-      <w:r>
-        <w:rPr>
-          <w:lang w:val="ru-RU"/>
-        </w:rPr>
-        <w:t xml:space="preserve"> </w:t>
-      </w:r>
-      <w:r>
-        <w:rPr>
-          <w:lang w:val="en-US"/>
-        </w:rPr>
-        <w:t>yourself</w:t>
-      </w:r>
-      <w:r>
-        <w:rPr>
-          <w:lang w:val="ru-RU"/>
-        </w:rPr>
-        <w:t xml:space="preserve"> </w:t>
-      </w:r>
-      <w:r>
-        <w:rPr>
-          <w:lang w:val="ru-RU"/>
-        </w:rPr>
-        <w:t>происходит в альтернативном потоке)</w:t>
-      </w:r>
-    </w:p>
-    <w:p>
-      <w:pPr>
-        <w:rPr>
-          <w:lang w:val="en-US"/>
-        </w:rPr>
-      </w:pPr>
+        <w:t>R</w:t>
+      </w:r>
       <w:bookmarkStart w:id="8" w:name="_GoBack"/>
       <w:bookmarkEnd w:id="8"/>
+      <w:r>
+        <w:rPr>
+          <w:lang w:val="en-US"/>
+        </w:rPr>
+        <w:t>eply</w:t>
+      </w:r>
+      <w:r>
+        <w:rPr>
+          <w:lang w:val="ru-RU"/>
+        </w:rPr>
+        <w:t xml:space="preserve">, </w:t>
+      </w:r>
+      <w:proofErr w:type="spellStart"/>
+      <w:r>
+        <w:rPr>
+          <w:lang w:val="en-US"/>
+        </w:rPr>
+        <w:t>RatingMessage</w:t>
+      </w:r>
+      <w:proofErr w:type="spellEnd"/>
+      <w:r>
+        <w:rPr>
+          <w:lang w:val="ru-RU"/>
+        </w:rPr>
+        <w:t xml:space="preserve"> </w:t>
+      </w:r>
+      <w:r>
+        <w:rPr>
+          <w:lang w:val="en-US"/>
+        </w:rPr>
+        <w:t>or</w:t>
+      </w:r>
+      <w:r>
+        <w:rPr>
+          <w:lang w:val="ru-RU"/>
+        </w:rPr>
+        <w:t xml:space="preserve"> </w:t>
+      </w:r>
+      <w:r>
+        <w:rPr>
+          <w:lang w:val="en-US"/>
+        </w:rPr>
+        <w:t>Solution</w:t>
+      </w:r>
+      <w:r>
+        <w:rPr>
+          <w:lang w:val="ru-RU"/>
+        </w:rPr>
+        <w:t>), которому переда</w:t>
+      </w:r>
+      <w:r>
+        <w:rPr>
+          <w:lang w:val="ru-RU"/>
+        </w:rPr>
+        <w:t>ё</w:t>
+      </w:r>
+      <w:r>
+        <w:rPr>
+          <w:lang w:val="ru-RU"/>
+        </w:rPr>
+        <w:t>тся текст</w:t>
+      </w:r>
+      <w:r>
+        <w:rPr>
+          <w:lang w:val="ru-RU"/>
+        </w:rPr>
+        <w:t xml:space="preserve"> </w:t>
+      </w:r>
+      <w:r>
+        <w:rPr>
+          <w:lang w:val="ru-RU"/>
+        </w:rPr>
+        <w:t>(по значению) и экземпляр отправителя</w:t>
+      </w:r>
+      <w:r>
+        <w:rPr>
+          <w:lang w:val="ru-RU"/>
+        </w:rPr>
+        <w:t xml:space="preserve"> </w:t>
+      </w:r>
+      <w:r>
+        <w:rPr>
+          <w:lang w:val="ru-RU"/>
+        </w:rPr>
+        <w:t>(по ссылке).</w:t>
+      </w:r>
+      <w:r>
+        <w:rPr>
+          <w:lang w:val="ru-RU"/>
+        </w:rPr>
+        <w:t xml:space="preserve"> В </w:t>
+      </w:r>
+      <w:proofErr w:type="gramStart"/>
+      <w:r>
+        <w:rPr>
+          <w:lang w:val="en-US"/>
+        </w:rPr>
+        <w:t>main</w:t>
+      </w:r>
+      <w:r>
+        <w:rPr>
+          <w:lang w:val="ru-RU"/>
+        </w:rPr>
+        <w:t>(</w:t>
+      </w:r>
+      <w:proofErr w:type="gramEnd"/>
+      <w:r>
+        <w:rPr>
+          <w:lang w:val="ru-RU"/>
+        </w:rPr>
+        <w:t xml:space="preserve">) </w:t>
+      </w:r>
+      <w:r>
+        <w:rPr>
+          <w:lang w:val="ru-RU"/>
+        </w:rPr>
+        <w:t xml:space="preserve">расположена переменная </w:t>
+      </w:r>
+      <w:proofErr w:type="spellStart"/>
+      <w:r>
+        <w:rPr>
+          <w:lang w:val="en-US"/>
+        </w:rPr>
+        <w:t>currentUser</w:t>
+      </w:r>
+      <w:proofErr w:type="spellEnd"/>
+      <w:r>
+        <w:rPr>
+          <w:lang w:val="ru-RU"/>
+        </w:rPr>
+        <w:t xml:space="preserve">, в которой содержится экземпляр </w:t>
+      </w:r>
+      <w:r>
+        <w:rPr>
+          <w:lang w:val="en-US"/>
+        </w:rPr>
+        <w:t>User</w:t>
+      </w:r>
+      <w:r>
+        <w:rPr>
+          <w:lang w:val="ru-RU"/>
+        </w:rPr>
+        <w:t xml:space="preserve">, </w:t>
+      </w:r>
+      <w:r>
+        <w:rPr>
+          <w:lang w:val="ru-RU"/>
+        </w:rPr>
+        <w:t>которая переда</w:t>
+      </w:r>
+      <w:r>
+        <w:rPr>
+          <w:lang w:val="ru-RU"/>
+        </w:rPr>
+        <w:t>ё</w:t>
+      </w:r>
+      <w:r>
+        <w:rPr>
+          <w:lang w:val="ru-RU"/>
+        </w:rPr>
+        <w:t>тся в конструктор вышеперечисленных сообщений.</w:t>
+      </w:r>
+    </w:p>
+    <w:p>
+      <w:pPr>
+        <w:rPr>
+          <w:lang w:val="ru-RU"/>
+        </w:rPr>
+      </w:pPr>
+    </w:p>
+    <w:p>
+      <w:pPr>
+        <w:rPr>
+          <w:lang w:val="ru-RU"/>
+        </w:rPr>
+      </w:pPr>
+      <w:r>
+        <w:rPr>
+          <w:lang w:val="ru-RU"/>
+        </w:rPr>
+        <w:t xml:space="preserve">Основной поток – модератор отправляет учителю сообщение об успешном создании, учитель приглашает учеников (присоединение к курсу </w:t>
+      </w:r>
+      <w:r>
+        <w:rPr>
+          <w:lang w:val="en-US"/>
+        </w:rPr>
+        <w:t>by</w:t>
+      </w:r>
+      <w:r>
+        <w:rPr>
+          <w:lang w:val="ru-RU"/>
+        </w:rPr>
+        <w:t xml:space="preserve"> </w:t>
+      </w:r>
+      <w:r>
+        <w:rPr>
+          <w:lang w:val="en-US"/>
+        </w:rPr>
+        <w:t>yourself</w:t>
+      </w:r>
+      <w:r>
+        <w:rPr>
+          <w:lang w:val="ru-RU"/>
+        </w:rPr>
+        <w:t xml:space="preserve"> </w:t>
+      </w:r>
+      <w:r>
+        <w:rPr>
+          <w:lang w:val="ru-RU"/>
+        </w:rPr>
+        <w:t>происходит в альтернативном потоке)</w:t>
+      </w:r>
+    </w:p>
+    <w:p>
+      <w:pPr>
+        <w:rPr>
+          <w:lang w:val="ru-RU"/>
+        </w:rPr>
+      </w:pPr>
     </w:p>
     <w:sectPr>
       <w:pgSz w:w="11909" w:h="16834"/>
@@ -2372,7 +2415,7 @@
   </w:docDefaults>
   <w:latentStyles w:defLockedState="0" w:defUIPriority="99" w:defSemiHidden="0" w:defUnhideWhenUsed="0" w:defQFormat="0" w:count="375">
     <w:lsdException w:name="Normal" w:uiPriority="0" w:qFormat="1"/>
-    <w:lsdException w:name="heading 1" w:uiPriority="9" w:qFormat="1"/>
+    <w:lsdException w:name="heading 1" w:uiPriority="0" w:qFormat="1"/>
     <w:lsdException w:name="heading 2" w:semiHidden="1" w:uiPriority="9" w:unhideWhenUsed="1" w:qFormat="1"/>
     <w:lsdException w:name="heading 3" w:semiHidden="1" w:uiPriority="9" w:unhideWhenUsed="1" w:qFormat="1"/>
     <w:lsdException w:name="heading 4" w:semiHidden="1" w:uiPriority="9" w:unhideWhenUsed="1" w:qFormat="1"/>
@@ -2754,6 +2797,7 @@
     <w:name w:val="heading 1"/>
     <w:basedOn w:val="a"/>
     <w:next w:val="a"/>
+    <w:link w:val="10"/>
     <w:pPr>
       <w:keepNext/>
       <w:keepLines/>
@@ -2770,6 +2814,7 @@
     <w:name w:val="heading 2"/>
     <w:basedOn w:val="a"/>
     <w:next w:val="a"/>
+    <w:link w:val="20"/>
     <w:pPr>
       <w:keepNext/>
       <w:keepLines/>
@@ -2845,6 +2890,7 @@
   <w:style w:type="character" w:default="1" w:styleId="a0">
     <w:name w:val="Default Paragraph Font"/>
     <w:uiPriority w:val="1"/>
+    <w:semiHidden/>
     <w:unhideWhenUsed/>
   </w:style>
   <w:style w:type="table" w:default="1" w:styleId="a1">
@@ -2973,6 +3019,62 @@
       <w:rFonts w:ascii="Segoe UI" w:hAnsi="Segoe UI" w:cs="Segoe UI"/>
       <w:sz w:val="18"/>
       <w:szCs w:val="18"/>
+    </w:rPr>
+  </w:style>
+  <w:style w:type="paragraph" w:customStyle="1" w:styleId="21">
+    <w:name w:val="Проект. Заголовок 2"/>
+    <w:basedOn w:val="2"/>
+    <w:link w:val="22"/>
+    <w:qFormat/>
+    <w:rsid w:val="008D6131"/>
+  </w:style>
+  <w:style w:type="paragraph" w:customStyle="1" w:styleId="11">
+    <w:name w:val="Проект. Заголовок 1"/>
+    <w:basedOn w:val="1"/>
+    <w:link w:val="12"/>
+    <w:qFormat/>
+    <w:rsid w:val="008D6131"/>
+  </w:style>
+  <w:style w:type="character" w:customStyle="1" w:styleId="20">
+    <w:name w:val="Заголовок 2 Знак"/>
+    <w:basedOn w:val="a0"/>
+    <w:link w:val="2"/>
+    <w:rsid w:val="008D6131"/>
+    <w:rPr>
+      <w:sz w:val="32"/>
+      <w:szCs w:val="32"/>
+    </w:rPr>
+  </w:style>
+  <w:style w:type="character" w:customStyle="1" w:styleId="10">
+    <w:name w:val="Заголовок 1 Знак"/>
+    <w:basedOn w:val="a0"/>
+    <w:link w:val="1"/>
+    <w:rsid w:val="008D6131"/>
+    <w:rPr>
+      <w:b/>
+      <w:sz w:val="40"/>
+      <w:szCs w:val="40"/>
+    </w:rPr>
+  </w:style>
+  <w:style w:type="character" w:customStyle="1" w:styleId="12">
+    <w:name w:val="Проект. Заголовок 1 Знак"/>
+    <w:basedOn w:val="10"/>
+    <w:link w:val="11"/>
+    <w:rsid w:val="008D6131"/>
+    <w:rPr>
+      <w:b/>
+      <w:sz w:val="40"/>
+      <w:szCs w:val="40"/>
+    </w:rPr>
+  </w:style>
+  <w:style w:type="character" w:customStyle="1" w:styleId="22">
+    <w:name w:val="Проект. Заголовок 2 Знак"/>
+    <w:basedOn w:val="20"/>
+    <w:link w:val="21"/>
+    <w:rsid w:val="008D6131"/>
+    <w:rPr>
+      <w:sz w:val="32"/>
+      <w:szCs w:val="32"/>
     </w:rPr>
   </w:style>
 </w:styles>

</xml_diff>